<commit_message>
fix some tests correct elements group
</commit_message>
<xml_diff>
--- a/JDI UI TEST Framework Docs.docx
+++ b/JDI UI TEST Framework Docs.docx
@@ -577,13 +577,8 @@
         </w:numPr>
       </w:pPr>
       <w:r>
-        <w:t xml:space="preserve">Log Test started with </w:t>
-      </w:r>
-      <w:proofErr w:type="spellStart"/>
-      <w:r>
-        <w:t>params</w:t>
-      </w:r>
-      <w:proofErr w:type="spellEnd"/>
+        <w:t>Log Test started with parameters</w:t>
+      </w:r>
       <w:r>
         <w:t xml:space="preserve">. </w:t>
       </w:r>
@@ -609,15 +604,13 @@
         </w:numPr>
       </w:pPr>
       <w:r>
-        <w:t xml:space="preserve">Log </w:t>
-      </w:r>
-      <w:proofErr w:type="spellStart"/>
-      <w:r>
-        <w:t>TestSuit</w:t>
-      </w:r>
-      <w:proofErr w:type="spellEnd"/>
-      <w:r>
-        <w:t xml:space="preserve"> finished with some statistic of test Run.</w:t>
+        <w:t>Log Test</w:t>
+      </w:r>
+      <w:r>
+        <w:t xml:space="preserve"> </w:t>
+      </w:r>
+      <w:r>
+        <w:t>Suit finished with some statistic of test Run.</w:t>
       </w:r>
     </w:p>
     <w:p>
@@ -692,13 +685,11 @@
         <w:ind w:left="360"/>
       </w:pPr>
       <w:r>
-        <w:t xml:space="preserve">* For default asserters you can do screenshot if exception thrown (see constructor </w:t>
-      </w:r>
-      <w:proofErr w:type="spellStart"/>
-      <w:r>
-        <w:t>param</w:t>
-      </w:r>
-      <w:proofErr w:type="spellEnd"/>
+        <w:t>* For default asserters you can do screenshot if exception thrown (see constructor param</w:t>
+      </w:r>
+      <w:r>
+        <w:t>eters</w:t>
+      </w:r>
       <w:r>
         <w:t>)</w:t>
       </w:r>
@@ -707,11 +698,9 @@
       <w:r>
         <w:t xml:space="preserve">But you can use your own way for example by throwing new </w:t>
       </w:r>
-      <w:proofErr w:type="gramStart"/>
-      <w:r>
-        <w:t>Exception(</w:t>
-      </w:r>
-      <w:proofErr w:type="gramEnd"/>
+      <w:r>
+        <w:t>Exception (</w:t>
+      </w:r>
       <w:r>
         <w:t>) or something else</w:t>
       </w:r>
@@ -759,15 +748,13 @@
         <w:t>s</w:t>
       </w:r>
       <w:r>
-        <w:t>ilent – for avoid adding throws Exception in methods signature but you can throw it (</w:t>
-      </w:r>
-      <w:proofErr w:type="spellStart"/>
-      <w:r>
-        <w:t>e.g.using</w:t>
-      </w:r>
-      <w:proofErr w:type="spellEnd"/>
+        <w:t>ilent – for avoid adding throws Exception in methods signature but you can throw it (e.g.</w:t>
+      </w:r>
       <w:r>
         <w:t xml:space="preserve"> </w:t>
+      </w:r>
+      <w:r>
+        <w:t xml:space="preserve">using </w:t>
       </w:r>
       <w:proofErr w:type="spellStart"/>
       <w:r>
@@ -799,7 +786,7 @@
       </w:pPr>
       <w:proofErr w:type="spellStart"/>
       <w:r>
-        <w:t>areEqualsuals</w:t>
+        <w:t>areEquals</w:t>
       </w:r>
       <w:proofErr w:type="spellEnd"/>
       <w:r>
@@ -880,15 +867,13 @@
       </w:r>
       <w:proofErr w:type="spellEnd"/>
       <w:r>
-        <w:t xml:space="preserve"> method in this case you save all logic related to showing log strings for different </w:t>
-      </w:r>
-      <w:proofErr w:type="spellStart"/>
-      <w:r>
-        <w:t>loglevels</w:t>
-      </w:r>
-      <w:proofErr w:type="spellEnd"/>
-      <w:r>
-        <w:t xml:space="preserve"> and types</w:t>
+        <w:t xml:space="preserve"> method in this case you save all logic related to showing log strings for different log</w:t>
+      </w:r>
+      <w:r>
+        <w:t xml:space="preserve"> </w:t>
+      </w:r>
+      <w:r>
+        <w:t>levels and types</w:t>
       </w:r>
     </w:p>
     <w:p>
@@ -955,13 +940,14 @@
           </w:tcPr>
           <w:p>
             <w:r>
-              <w:t xml:space="preserve">Log </w:t>
-            </w:r>
-            <w:proofErr w:type="spellStart"/>
-            <w:r>
-              <w:t>Prioroty</w:t>
-            </w:r>
-            <w:proofErr w:type="spellEnd"/>
+              <w:t>Log Prior</w:t>
+            </w:r>
+            <w:r>
+              <w:t>i</w:t>
+            </w:r>
+            <w:r>
+              <w:t>ty</w:t>
+            </w:r>
           </w:p>
         </w:tc>
         <w:tc>
@@ -1005,15 +991,13 @@
             </w:r>
             <w:proofErr w:type="spellEnd"/>
             <w:r>
-              <w:t xml:space="preserve"> block or for any other test data initialization goals like </w:t>
-            </w:r>
-            <w:proofErr w:type="spellStart"/>
-            <w:r>
-              <w:t>dataProviders</w:t>
-            </w:r>
-            <w:proofErr w:type="spellEnd"/>
-            <w:r>
-              <w:t xml:space="preserve"> or driver initialization</w:t>
+              <w:t xml:space="preserve"> block or for any other test data initialization goals like data</w:t>
+            </w:r>
+            <w:r>
+              <w:t xml:space="preserve"> </w:t>
+            </w:r>
+            <w:r>
+              <w:t>Providers or driver initialization</w:t>
             </w:r>
           </w:p>
         </w:tc>
@@ -1289,13 +1273,11 @@
           </w:tcPr>
           <w:p>
             <w:r>
-              <w:t xml:space="preserve">Used for </w:t>
-            </w:r>
-            <w:proofErr w:type="spellStart"/>
-            <w:r>
-              <w:t>loggind</w:t>
-            </w:r>
-            <w:proofErr w:type="spellEnd"/>
+              <w:t>Used for loggin</w:t>
+            </w:r>
+            <w:r>
+              <w:t>g</w:t>
+            </w:r>
             <w:r>
               <w:t xml:space="preserve"> critical expected errors (bad elements initialization)</w:t>
             </w:r>
@@ -2418,19 +2400,18 @@
               <w:pStyle w:val="ListParagraph"/>
               <w:ind w:left="0"/>
             </w:pPr>
-            <w:proofErr w:type="spellStart"/>
-            <w:r>
-              <w:t>Erorrs</w:t>
-            </w:r>
-            <w:proofErr w:type="spellEnd"/>
-            <w:r>
-              <w:t xml:space="preserve"> due to wrong </w:t>
-            </w:r>
-            <w:proofErr w:type="spellStart"/>
-            <w:r>
-              <w:t>params</w:t>
-            </w:r>
-            <w:proofErr w:type="spellEnd"/>
+            <w:r>
+              <w:t>Er</w:t>
+            </w:r>
+            <w:r>
+              <w:t>r</w:t>
+            </w:r>
+            <w:r>
+              <w:t>o</w:t>
+            </w:r>
+            <w:r>
+              <w:t>rs due to wrong parameters</w:t>
+            </w:r>
           </w:p>
         </w:tc>
         <w:tc>
@@ -4586,7 +4567,12 @@
             </w:r>
             <w:proofErr w:type="spellStart"/>
             <w:r>
-              <w:t>tooltip</w:t>
+              <w:t>too</w:t>
+            </w:r>
+            <w:bookmarkStart w:id="8" w:name="_GoBack"/>
+            <w:bookmarkEnd w:id="8"/>
+            <w:r>
+              <w:t>ltip</w:t>
             </w:r>
             <w:proofErr w:type="spellEnd"/>
           </w:p>
@@ -5997,7 +5983,7 @@
           <w:lang w:val="en-US"/>
         </w:rPr>
       </w:pPr>
-      <w:bookmarkStart w:id="8" w:name="_Ref426101903"/>
+      <w:bookmarkStart w:id="9" w:name="_Ref426101903"/>
       <w:proofErr w:type="spellStart"/>
       <w:r>
         <w:rPr>
@@ -6034,7 +6020,7 @@
         </w:rPr>
         <w:t>FileInput</w:t>
       </w:r>
-      <w:bookmarkEnd w:id="8"/>
+      <w:bookmarkEnd w:id="9"/>
       <w:proofErr w:type="spellEnd"/>
     </w:p>
     <w:tbl>
@@ -7747,8 +7733,8 @@
           <w:lang w:val="en-US"/>
         </w:rPr>
       </w:pPr>
-      <w:bookmarkStart w:id="9" w:name="_Ref424818891"/>
-      <w:bookmarkStart w:id="10" w:name="_Ref424819553"/>
+      <w:bookmarkStart w:id="10" w:name="_Ref424818891"/>
+      <w:bookmarkStart w:id="11" w:name="_Ref424819553"/>
       <w:r>
         <w:rPr>
           <w:lang w:val="en-US"/>
@@ -7788,7 +7774,7 @@
         </w:rPr>
         <w:t>RadioButtons</w:t>
       </w:r>
-      <w:bookmarkEnd w:id="9"/>
+      <w:bookmarkEnd w:id="10"/>
       <w:proofErr w:type="spellEnd"/>
       <w:r>
         <w:rPr>
@@ -7874,7 +7860,7 @@
         </w:rPr>
         <w:t>/ Menu</w:t>
       </w:r>
-      <w:bookmarkEnd w:id="10"/>
+      <w:bookmarkEnd w:id="11"/>
       <w:r>
         <w:rPr>
           <w:lang w:val="en-US"/>
@@ -13489,15 +13475,7 @@
               <w:rPr>
                 <w:lang w:val="en-US"/>
               </w:rPr>
-              <w:t>ll("Roman</w:t>
-            </w:r>
-            <w:bookmarkStart w:id="11" w:name="_GoBack"/>
-            <w:bookmarkEnd w:id="11"/>
-            <w:r>
-              <w:rPr>
-                <w:lang w:val="en-US"/>
-              </w:rPr>
-              <w:t>", column("Name"))</w:t>
+              <w:t>ll("Roman", column("Name"))</w:t>
             </w:r>
           </w:p>
           <w:p>
@@ -13757,13 +13735,7 @@
               <w:rPr>
                 <w:lang w:val="en-US"/>
               </w:rPr>
-              <w:t xml:space="preserve">, </w:t>
-            </w:r>
-            <w:r>
-              <w:rPr>
-                <w:lang w:val="en-US"/>
-              </w:rPr>
-              <w:t>Row</w:t>
+              <w:t>, Column</w:t>
             </w:r>
             <w:r>
               <w:rPr>
@@ -13795,7 +13767,13 @@
               <w:rPr>
                 <w:lang w:val="en-US"/>
               </w:rPr>
-              <w:t>Column</w:t>
+              <w:t>R</w:t>
+            </w:r>
+            <w:r>
+              <w:rPr>
+                <w:lang w:val="en-US"/>
+              </w:rPr>
+              <w:t>ow</w:t>
             </w:r>
             <w:r>
               <w:rPr>
@@ -24715,7 +24693,7 @@
 </file>
 
 <file path=customXml/itemProps1.xml><?xml version="1.0" encoding="utf-8"?>
-<ds:datastoreItem xmlns:ds="http://schemas.openxmlformats.org/officeDocument/2006/customXml" ds:itemID="{5F0FC159-962A-4567-80C8-5DBDEE7D7C9F}">
+<ds:datastoreItem xmlns:ds="http://schemas.openxmlformats.org/officeDocument/2006/customXml" ds:itemID="{CBE04BAA-157C-4C67-A4D9-ECC56B2C6502}">
   <ds:schemaRefs>
     <ds:schemaRef ds:uri="http://schemas.openxmlformats.org/officeDocument/2006/bibliography"/>
   </ds:schemaRefs>

</xml_diff>